<commit_message>
Diario + Verifica se path è immagine oppure no
</commit_message>
<xml_diff>
--- a/4_Diari/2023-03-03_Diario_MongaCurialeRatti.docx
+++ b/4_Diari/2023-03-03_Diario_MongaCurialeRatti.docx
@@ -114,7 +114,7 @@
               <w:rPr>
                 <w:rFonts w:ascii="Arial" w:hAnsi="Arial" w:cs="Arial"/>
               </w:rPr>
-              <w:t>10</w:t>
+              <w:t>03</w:t>
             </w:r>
             <w:r>
               <w:rPr>
@@ -126,7 +126,7 @@
               <w:rPr>
                 <w:rFonts w:ascii="Arial" w:hAnsi="Arial" w:cs="Arial"/>
               </w:rPr>
-              <w:t>2</w:t>
+              <w:t>3</w:t>
             </w:r>
             <w:r>
               <w:rPr>
@@ -183,6 +183,130 @@
           <w:tcPr>
             <w:tcW w:w="9854" w:type="dxa"/>
           </w:tcPr>
+          <w:p>
+            <w:pPr>
+              <w:rPr>
+                <w:rFonts w:ascii="Arial" w:hAnsi="Arial" w:cs="Arial"/>
+              </w:rPr>
+            </w:pPr>
+            <w:hyperlink r:id="rId8" w:history="1">
+              <w:r>
+                <w:rPr>
+                  <w:rStyle w:val="Collegamentoipertestuale"/>
+                  <w:rFonts w:ascii="Arial" w:hAnsi="Arial" w:cs="Arial"/>
+                </w:rPr>
+                <w:t>https://kivy.org/doc/stable/api-kivy.uix.slider.html</w:t>
+              </w:r>
+            </w:hyperlink>
+          </w:p>
+          <w:p>
+            <w:pPr>
+              <w:rPr>
+                <w:rFonts w:ascii="Arial" w:hAnsi="Arial" w:cs="Arial"/>
+              </w:rPr>
+            </w:pPr>
+            <w:r>
+              <w:rPr>
+                <w:rFonts w:ascii="Arial" w:hAnsi="Arial" w:cs="Arial"/>
+              </w:rPr>
+              <w:t>Aggiunto uno slider per la tolleranza del bordo nello schermo di modifica dell’immagine</w:t>
+            </w:r>
+          </w:p>
+          <w:p>
+            <w:pPr>
+              <w:rPr>
+                <w:rFonts w:ascii="Arial" w:hAnsi="Arial" w:cs="Arial"/>
+              </w:rPr>
+            </w:pPr>
+          </w:p>
+          <w:p>
+            <w:pPr>
+              <w:rPr>
+                <w:rFonts w:ascii="Arial" w:hAnsi="Arial" w:cs="Arial"/>
+              </w:rPr>
+            </w:pPr>
+            <w:hyperlink r:id="rId9" w:anchor="kivy.uix.screenmanager.ScreenManager.get_screen" w:history="1">
+              <w:r>
+                <w:rPr>
+                  <w:rStyle w:val="Collegamentoipertestuale"/>
+                  <w:rFonts w:ascii="Arial" w:hAnsi="Arial" w:cs="Arial"/>
+                </w:rPr>
+                <w:t>https://kivy.org/doc/stable-1.10.1/api-kivy.uix.screenmanager.html?highlight=get_screen#kivy.uix.screenmanager.ScreenManager.get_screen</w:t>
+              </w:r>
+            </w:hyperlink>
+          </w:p>
+          <w:p>
+            <w:pPr>
+              <w:rPr>
+                <w:rFonts w:ascii="Arial" w:hAnsi="Arial" w:cs="Arial"/>
+              </w:rPr>
+            </w:pPr>
+            <w:r>
+              <w:rPr>
+                <w:rFonts w:ascii="Arial" w:hAnsi="Arial" w:cs="Arial"/>
+              </w:rPr>
+              <w:t>Risolto problema del caricamento dell’immagine e del passaggio tra screen</w:t>
+            </w:r>
+          </w:p>
+          <w:p>
+            <w:pPr>
+              <w:rPr>
+                <w:rFonts w:ascii="Arial" w:hAnsi="Arial" w:cs="Arial"/>
+              </w:rPr>
+            </w:pPr>
+          </w:p>
+          <w:p>
+            <w:pPr>
+              <w:rPr>
+                <w:rFonts w:ascii="Arial" w:hAnsi="Arial" w:cs="Arial"/>
+              </w:rPr>
+            </w:pPr>
+            <w:hyperlink r:id="rId10" w:history="1">
+              <w:r>
+                <w:rPr>
+                  <w:rStyle w:val="Collegamentoipertestuale"/>
+                  <w:rFonts w:ascii="Arial" w:hAnsi="Arial" w:cs="Arial"/>
+                </w:rPr>
+                <w:t>https://stackoverflow.com/questions/889333/how-to-check-if-a-file-is-a-valid-image-file</w:t>
+              </w:r>
+            </w:hyperlink>
+          </w:p>
+          <w:p>
+            <w:pPr>
+              <w:rPr>
+                <w:rFonts w:ascii="Arial" w:hAnsi="Arial" w:cs="Arial"/>
+              </w:rPr>
+            </w:pPr>
+            <w:r>
+              <w:rPr>
+                <w:rFonts w:ascii="Arial" w:hAnsi="Arial" w:cs="Arial"/>
+              </w:rPr>
+              <w:t xml:space="preserve">Installato </w:t>
+            </w:r>
+            <w:proofErr w:type="spellStart"/>
+            <w:r>
+              <w:rPr>
+                <w:rFonts w:ascii="Arial" w:hAnsi="Arial" w:cs="Arial"/>
+              </w:rPr>
+              <w:t>filetype</w:t>
+            </w:r>
+            <w:proofErr w:type="spellEnd"/>
+            <w:r>
+              <w:rPr>
+                <w:rFonts w:ascii="Arial" w:hAnsi="Arial" w:cs="Arial"/>
+              </w:rPr>
+              <w:t xml:space="preserve"> e aggiunto il controllo per verificare se la path immessa per l’immagine è veramente un’immagine.</w:t>
+            </w:r>
+            <w:bookmarkStart w:id="3" w:name="_GoBack"/>
+            <w:bookmarkEnd w:id="3"/>
+          </w:p>
+          <w:p>
+            <w:pPr>
+              <w:rPr>
+                <w:rFonts w:ascii="Arial" w:hAnsi="Arial" w:cs="Arial"/>
+              </w:rPr>
+            </w:pPr>
+          </w:p>
           <w:p>
             <w:pPr>
               <w:rPr>
@@ -250,6 +374,53 @@
                 <w:rFonts w:ascii="Arial" w:hAnsi="Arial" w:cs="Arial"/>
               </w:rPr>
             </w:pPr>
+            <w:r>
+              <w:rPr>
+                <w:rFonts w:ascii="Arial" w:hAnsi="Arial" w:cs="Arial"/>
+              </w:rPr>
+              <w:t xml:space="preserve">L’immagine quando si cambia la tolleranza del bordo, non viene ridisegnata a schermo, per risolvere questo problema abbiamo inizialmente cercato di pulire le cache, questa soluzione non ha funzionato. Chiedendo consigli al docente abbiamo notato che la versione di </w:t>
+            </w:r>
+            <w:proofErr w:type="spellStart"/>
+            <w:r>
+              <w:rPr>
+                <w:rFonts w:ascii="Arial" w:hAnsi="Arial" w:cs="Arial"/>
+              </w:rPr>
+              <w:t>kivy</w:t>
+            </w:r>
+            <w:proofErr w:type="spellEnd"/>
+            <w:r>
+              <w:rPr>
+                <w:rFonts w:ascii="Arial" w:hAnsi="Arial" w:cs="Arial"/>
+              </w:rPr>
+              <w:t xml:space="preserve"> da noi utilizzata (1.0.6) non era quella installata, questo limitava le nostre opzioni. Quindi abbiamo messo la versione installata (2.1.0) e abbiamo utilizzato un nuovo metodo per riaggiornare, ogni volta che si cambia valore, lo screen.</w:t>
+            </w:r>
+          </w:p>
+          <w:p>
+            <w:pPr>
+              <w:rPr>
+                <w:rFonts w:ascii="Arial" w:hAnsi="Arial" w:cs="Arial"/>
+              </w:rPr>
+            </w:pPr>
+            <w:r>
+              <w:rPr>
+                <w:rFonts w:ascii="Arial" w:hAnsi="Arial" w:cs="Arial"/>
+              </w:rPr>
+              <w:t>Inoltre, ogni volta che si accedeva alla schermata di modifica, tramite il pulsante “</w:t>
+            </w:r>
+            <w:proofErr w:type="spellStart"/>
+            <w:r>
+              <w:rPr>
+                <w:rFonts w:ascii="Arial" w:hAnsi="Arial" w:cs="Arial"/>
+              </w:rPr>
+              <w:t>Modify</w:t>
+            </w:r>
+            <w:proofErr w:type="spellEnd"/>
+            <w:r>
+              <w:rPr>
+                <w:rFonts w:ascii="Arial" w:hAnsi="Arial" w:cs="Arial"/>
+              </w:rPr>
+              <w:t>”, o si modificava la tolleranza tramite lo slider veniva creato un nuovo schermo sopra a quello istanziato precedentemente. Grazie al docente abbiamo risolto questo problema cambiando il metodo richiamato e ora ci spostiamo semplicemente tra i vari screen.</w:t>
+            </w:r>
           </w:p>
         </w:tc>
       </w:tr>
@@ -354,8 +525,6 @@
                 <w:rFonts w:ascii="Arial" w:hAnsi="Arial" w:cs="Arial"/>
               </w:rPr>
             </w:pPr>
-            <w:bookmarkStart w:id="3" w:name="_GoBack"/>
-            <w:bookmarkEnd w:id="3"/>
           </w:p>
         </w:tc>
       </w:tr>
@@ -368,8 +537,8 @@
       </w:pPr>
     </w:p>
     <w:sectPr>
-      <w:headerReference w:type="default" r:id="rId8"/>
-      <w:footerReference w:type="default" r:id="rId9"/>
+      <w:headerReference w:type="default" r:id="rId11"/>
+      <w:footerReference w:type="default" r:id="rId12"/>
       <w:pgSz w:w="11906" w:h="16838"/>
       <w:pgMar w:top="1135" w:right="1134" w:bottom="993" w:left="1134" w:header="708" w:footer="314" w:gutter="0"/>
       <w:cols w:space="708"/>
@@ -4042,7 +4211,7 @@
 </file>
 
 <file path=customXml/itemProps1.xml><?xml version="1.0" encoding="utf-8"?>
-<ds:datastoreItem xmlns:ds="http://schemas.openxmlformats.org/officeDocument/2006/customXml" ds:itemID="{DB114B26-0250-47A0-A1DB-B666A0208D7C}">
+<ds:datastoreItem xmlns:ds="http://schemas.openxmlformats.org/officeDocument/2006/customXml" ds:itemID="{7246685B-187C-4B48-BA4C-891786851AC3}">
   <ds:schemaRefs>
     <ds:schemaRef ds:uri="http://schemas.openxmlformats.org/officeDocument/2006/bibliography"/>
   </ds:schemaRefs>

</xml_diff>